<commit_message>
Removed additional columns from output
</commit_message>
<xml_diff>
--- a/LAB 4 DBMS Session Query Output.docx
+++ b/LAB 4 DBMS Session Query Output.docx
@@ -32,6 +32,9 @@
         </w:pBdr>
       </w:pPr>
       <w:r>
+        <w:rPr>
+          <w:noProof/>
+        </w:rPr>
         <w:drawing>
           <wp:inline distT="0" distB="0" distL="0" distR="0" wp14:anchorId="2D491C42" wp14:editId="203013C8">
             <wp:extent cx="5727700" cy="2858135"/>
@@ -77,6 +80,9 @@
         </w:pBdr>
       </w:pPr>
       <w:r>
+        <w:rPr>
+          <w:noProof/>
+        </w:rPr>
         <w:drawing>
           <wp:inline distT="0" distB="0" distL="0" distR="0" wp14:anchorId="3E7B4BB9" wp14:editId="4F11D634">
             <wp:extent cx="5727700" cy="5088255"/>
@@ -122,11 +128,14 @@
         </w:pBdr>
       </w:pPr>
       <w:r>
+        <w:rPr>
+          <w:noProof/>
+        </w:rPr>
         <w:drawing>
-          <wp:inline distT="0" distB="0" distL="0" distR="0" wp14:anchorId="09366DC2" wp14:editId="106C0DD1">
-            <wp:extent cx="5727700" cy="5256530"/>
-            <wp:effectExtent l="0" t="0" r="0" b="1270"/>
-            <wp:docPr id="403566746" name="Picture 1" descr="A screenshot of a computer&#10;&#10;Description automatically generated"/>
+          <wp:inline distT="0" distB="0" distL="0" distR="0" wp14:anchorId="2C79200A" wp14:editId="578C2896">
+            <wp:extent cx="5727700" cy="5020945"/>
+            <wp:effectExtent l="0" t="0" r="0" b="0"/>
+            <wp:docPr id="61843303" name="Picture 1" descr="A screenshot of a computer&#10;&#10;Description automatically generated"/>
             <wp:cNvGraphicFramePr>
               <a:graphicFrameLocks xmlns:a="http://schemas.openxmlformats.org/drawingml/2006/main" noChangeAspect="1"/>
             </wp:cNvGraphicFramePr>
@@ -134,7 +143,7 @@
               <a:graphicData uri="http://schemas.openxmlformats.org/drawingml/2006/picture">
                 <pic:pic xmlns:pic="http://schemas.openxmlformats.org/drawingml/2006/picture">
                   <pic:nvPicPr>
-                    <pic:cNvPr id="403566746" name="Picture 1" descr="A screenshot of a computer&#10;&#10;Description automatically generated"/>
+                    <pic:cNvPr id="61843303" name="Picture 1" descr="A screenshot of a computer&#10;&#10;Description automatically generated"/>
                     <pic:cNvPicPr/>
                   </pic:nvPicPr>
                   <pic:blipFill>
@@ -146,7 +155,7 @@
                   <pic:spPr>
                     <a:xfrm>
                       <a:off x="0" y="0"/>
-                      <a:ext cx="5727700" cy="5256530"/>
+                      <a:ext cx="5727700" cy="5020945"/>
                     </a:xfrm>
                     <a:prstGeom prst="rect">
                       <a:avLst/>
@@ -168,11 +177,14 @@
         </w:pBdr>
       </w:pPr>
       <w:r>
+        <w:rPr>
+          <w:noProof/>
+        </w:rPr>
         <w:drawing>
-          <wp:inline distT="0" distB="0" distL="0" distR="0" wp14:anchorId="681477BC" wp14:editId="6E3594B6">
-            <wp:extent cx="5727700" cy="2531110"/>
+          <wp:inline distT="0" distB="0" distL="0" distR="0" wp14:anchorId="7D734C14" wp14:editId="002B8548">
+            <wp:extent cx="5727700" cy="2313305"/>
             <wp:effectExtent l="0" t="0" r="0" b="0"/>
-            <wp:docPr id="1695341172" name="Picture 1" descr="A screenshot of a computer&#10;&#10;Description automatically generated"/>
+            <wp:docPr id="1455939372" name="Picture 1" descr="A screenshot of a computer&#10;&#10;Description automatically generated"/>
             <wp:cNvGraphicFramePr>
               <a:graphicFrameLocks xmlns:a="http://schemas.openxmlformats.org/drawingml/2006/main" noChangeAspect="1"/>
             </wp:cNvGraphicFramePr>
@@ -180,7 +192,7 @@
               <a:graphicData uri="http://schemas.openxmlformats.org/drawingml/2006/picture">
                 <pic:pic xmlns:pic="http://schemas.openxmlformats.org/drawingml/2006/picture">
                   <pic:nvPicPr>
-                    <pic:cNvPr id="1695341172" name="Picture 1" descr="A screenshot of a computer&#10;&#10;Description automatically generated"/>
+                    <pic:cNvPr id="1455939372" name="Picture 1" descr="A screenshot of a computer&#10;&#10;Description automatically generated"/>
                     <pic:cNvPicPr/>
                   </pic:nvPicPr>
                   <pic:blipFill>
@@ -192,7 +204,7 @@
                   <pic:spPr>
                     <a:xfrm>
                       <a:off x="0" y="0"/>
-                      <a:ext cx="5727700" cy="2531110"/>
+                      <a:ext cx="5727700" cy="2313305"/>
                     </a:xfrm>
                     <a:prstGeom prst="rect">
                       <a:avLst/>
@@ -213,6 +225,9 @@
         </w:pBdr>
       </w:pPr>
       <w:r>
+        <w:rPr>
+          <w:noProof/>
+        </w:rPr>
         <w:lastRenderedPageBreak/>
         <w:drawing>
           <wp:inline distT="0" distB="0" distL="0" distR="0" wp14:anchorId="76B69F0D" wp14:editId="748B1A3B">
@@ -259,6 +274,9 @@
         </w:pBdr>
       </w:pPr>
       <w:r>
+        <w:rPr>
+          <w:noProof/>
+        </w:rPr>
         <w:drawing>
           <wp:inline distT="0" distB="0" distL="0" distR="0" wp14:anchorId="7AF20EF3" wp14:editId="2DBFB1A3">
             <wp:extent cx="5727700" cy="2804795"/>
@@ -304,6 +322,9 @@
         </w:pBdr>
       </w:pPr>
       <w:r>
+        <w:rPr>
+          <w:noProof/>
+        </w:rPr>
         <w:lastRenderedPageBreak/>
         <w:drawing>
           <wp:inline distT="0" distB="0" distL="0" distR="0" wp14:anchorId="4B0F76EB" wp14:editId="6B0427E0">

</xml_diff>